<commit_message>
newest version, needs refinements and debugging for potential errors
</commit_message>
<xml_diff>
--- a/oppgaven/master_thesis/front_page.docx
+++ b/oppgaven/master_thesis/front_page.docx
@@ -76,17 +76,7 @@
                                   <w:color w:val="000000" w:themeColor="text1"/>
                                   <w:lang w:val="en-GB"/>
                                 </w:rPr>
-                                <w:t>Master’s</w:t>
-                              </w:r>
-                              <w:r>
-                                <w:rPr>
-                                  <w:rFonts w:ascii="Arial" w:hAnsi="Arial" w:cs="Arial"/>
-                                  <w:b/>
-                                  <w:bCs/>
-                                  <w:color w:val="000000" w:themeColor="text1"/>
-                                  <w:lang w:val="en-GB"/>
-                                </w:rPr>
-                                <w:t xml:space="preserve"> Thesis 2024 30</w:t>
+                                <w:t>Master’s Thesis 2024 30</w:t>
                               </w:r>
                               <w:r>
                                 <w:rPr>
@@ -160,7 +150,31 @@
                                   <w:szCs w:val="40"/>
                                   <w:lang w:val="en-US"/>
                                 </w:rPr>
-                                <w:t xml:space="preserve"> using few parameters</w:t>
+                                <w:t xml:space="preserve"> using </w:t>
+                              </w:r>
+                              <w:r>
+                                <w:rPr>
+                                  <w:rFonts w:ascii="Arial" w:hAnsi="Arial" w:cs="Arial"/>
+                                  <w:b/>
+                                  <w:bCs/>
+                                  <w:color w:val="000000" w:themeColor="text1"/>
+                                  <w:sz w:val="40"/>
+                                  <w:szCs w:val="40"/>
+                                  <w:lang w:val="en-US"/>
+                                </w:rPr>
+                                <w:t>two</w:t>
+                              </w:r>
+                              <w:r>
+                                <w:rPr>
+                                  <w:rFonts w:ascii="Arial" w:hAnsi="Arial" w:cs="Arial"/>
+                                  <w:b/>
+                                  <w:bCs/>
+                                  <w:color w:val="000000" w:themeColor="text1"/>
+                                  <w:sz w:val="40"/>
+                                  <w:szCs w:val="40"/>
+                                  <w:lang w:val="en-US"/>
+                                </w:rPr>
+                                <w:t xml:space="preserve"> parameters</w:t>
                               </w:r>
                             </w:p>
                           </w:txbxContent>
@@ -274,17 +288,7 @@
                             <w:color w:val="000000" w:themeColor="text1"/>
                             <w:lang w:val="en-GB"/>
                           </w:rPr>
-                          <w:t>Master’s</w:t>
-                        </w:r>
-                        <w:r>
-                          <w:rPr>
-                            <w:rFonts w:ascii="Arial" w:hAnsi="Arial" w:cs="Arial"/>
-                            <w:b/>
-                            <w:bCs/>
-                            <w:color w:val="000000" w:themeColor="text1"/>
-                            <w:lang w:val="en-GB"/>
-                          </w:rPr>
-                          <w:t xml:space="preserve"> Thesis 2024 30</w:t>
+                          <w:t>Master’s Thesis 2024 30</w:t>
                         </w:r>
                         <w:r>
                           <w:rPr>
@@ -358,7 +362,31 @@
                             <w:szCs w:val="40"/>
                             <w:lang w:val="en-US"/>
                           </w:rPr>
-                          <w:t xml:space="preserve"> using few parameters</w:t>
+                          <w:t xml:space="preserve"> using </w:t>
+                        </w:r>
+                        <w:r>
+                          <w:rPr>
+                            <w:rFonts w:ascii="Arial" w:hAnsi="Arial" w:cs="Arial"/>
+                            <w:b/>
+                            <w:bCs/>
+                            <w:color w:val="000000" w:themeColor="text1"/>
+                            <w:sz w:val="40"/>
+                            <w:szCs w:val="40"/>
+                            <w:lang w:val="en-US"/>
+                          </w:rPr>
+                          <w:t>two</w:t>
+                        </w:r>
+                        <w:r>
+                          <w:rPr>
+                            <w:rFonts w:ascii="Arial" w:hAnsi="Arial" w:cs="Arial"/>
+                            <w:b/>
+                            <w:bCs/>
+                            <w:color w:val="000000" w:themeColor="text1"/>
+                            <w:sz w:val="40"/>
+                            <w:szCs w:val="40"/>
+                            <w:lang w:val="en-US"/>
+                          </w:rPr>
+                          <w:t xml:space="preserve"> parameters</w:t>
                         </w:r>
                       </w:p>
                     </w:txbxContent>

</xml_diff>